<commit_message>
Subindo prara o Github
</commit_message>
<xml_diff>
--- a/pw2/teste.docx
+++ b/pw2/teste.docx
@@ -4,33 +4,11 @@
   <w:body>
     <w:p>
       <w:r>
-        <w:t>O vídeo for</w:t>
+        <w:t>Mudança para subir no git</w:t>
       </w:r>
       <w:bookmarkStart w:id="0" w:name="_GoBack"/>
       <w:bookmarkEnd w:id="0"/>
-      <w:r>
-        <w:t>nece uma maneira poderosa de ajudá-lo a provar seu argumento. Ao clicar em Vídeo Online, você pode colar o código de inserção do vídeo que deseja adicionar. Você também pode digitar uma palavra-chave para pesquisar online o vídeo mais adequado ao seu documento.</w:t>
-      </w:r>
     </w:p>
-    <w:p>
-      <w:r>
-        <w:t>Para dar ao documento uma aparência profissional, o Word fornece designs de cabeçalho, rodapé, folha de rosto e caixa de texto que se complementam entre si. Por exemplo, você pode adicionar uma folha de rosto, um cabeçalho e uma barra lateral correspondentes. Clique em Inserir e escolha os elementos desejados nas diferentes galerias.</w:t>
-      </w:r>
-    </w:p>
-    <w:p>
-      <w:r>
-        <w:t xml:space="preserve">Temas e estilos também ajudam a manter seu documento coordenado. Quando você clica em Design e escolhe um novo tema, as imagens, gráficos e elementos gráficos </w:t>
-      </w:r>
-      <w:proofErr w:type="spellStart"/>
-      <w:r>
-        <w:t>SmartArt</w:t>
-      </w:r>
-      <w:proofErr w:type="spellEnd"/>
-      <w:r>
-        <w:t xml:space="preserve"> são alterados para corresponder ao novo tema. Quando você aplica estilos, os títulos são alterados para coincidir com o novo tema.</w:t>
-      </w:r>
-    </w:p>
-    <w:p/>
     <w:sectPr>
       <w:pgSz w:w="11906" w:h="16838"/>
       <w:pgMar w:top="1417" w:right="1701" w:bottom="1417" w:left="1701" w:header="708" w:footer="708" w:gutter="0"/>

</xml_diff>

<commit_message>
D Apaga a branch
</commit_message>
<xml_diff>
--- a/pw2/teste.docx
+++ b/pw2/teste.docx
@@ -173,7 +173,18 @@
       </w:r>
       <w:proofErr w:type="spellEnd"/>
       <w:r>
-        <w:t xml:space="preserve"> Daniel</w:t>
+        <w:t xml:space="preserve"> </w:t>
+      </w:r>
+      <w:proofErr w:type="spellStart"/>
+      <w:r>
+        <w:t>Daniel</w:t>
+      </w:r>
+      <w:r>
+        <w:t>git</w:t>
+      </w:r>
+      <w:proofErr w:type="spellEnd"/>
+      <w:r>
+        <w:t xml:space="preserve"> </w:t>
       </w:r>
     </w:p>
     <w:p>
@@ -407,177 +418,229 @@
         </w:rPr>
         <w:t>main</w:t>
       </w:r>
-      <w:proofErr w:type="spellEnd"/>
-      <w:proofErr w:type="gramEnd"/>
-    </w:p>
-    <w:p>
-      <w:pPr>
-        <w:pBdr>
-          <w:top w:val="single" w:sz="4" w:space="1" w:color="auto"/>
-          <w:left w:val="single" w:sz="4" w:space="4" w:color="auto"/>
-          <w:bottom w:val="single" w:sz="4" w:space="1" w:color="auto"/>
-          <w:right w:val="single" w:sz="4" w:space="4" w:color="auto"/>
-        </w:pBdr>
-      </w:pPr>
-    </w:p>
-    <w:p>
-      <w:pPr>
-        <w:pBdr>
-          <w:top w:val="single" w:sz="4" w:space="1" w:color="auto"/>
-          <w:left w:val="single" w:sz="4" w:space="4" w:color="auto"/>
-          <w:bottom w:val="single" w:sz="4" w:space="1" w:color="auto"/>
-          <w:right w:val="single" w:sz="4" w:space="4" w:color="auto"/>
-        </w:pBdr>
-      </w:pPr>
-      <w:r>
-        <w:t>(</w:t>
-      </w:r>
-      <w:proofErr w:type="spellStart"/>
-      <w:proofErr w:type="gramStart"/>
-      <w:r>
-        <w:t>flavio</w:t>
-      </w:r>
-      <w:proofErr w:type="spellEnd"/>
-      <w:proofErr w:type="gramEnd"/>
-      <w:r>
-        <w:t xml:space="preserve">) </w:t>
-      </w:r>
-      <w:proofErr w:type="spellStart"/>
-      <w:r>
-        <w:t>git</w:t>
-      </w:r>
-      <w:proofErr w:type="spellEnd"/>
-      <w:r>
-        <w:t xml:space="preserve"> </w:t>
-      </w:r>
-      <w:proofErr w:type="spellStart"/>
-      <w:r>
-        <w:t>checkout</w:t>
-      </w:r>
-      <w:proofErr w:type="spellEnd"/>
-      <w:r>
-        <w:t xml:space="preserve"> </w:t>
-      </w:r>
-      <w:proofErr w:type="spellStart"/>
-      <w:r>
-        <w:t>main</w:t>
-      </w:r>
-      <w:proofErr w:type="spellEnd"/>
-      <w:r>
-        <w:tab/>
-      </w:r>
-      <w:r>
-        <w:tab/>
-      </w:r>
-      <w:r>
-        <w:rPr>
-          <w:color w:val="FF0000"/>
-        </w:rPr>
-        <w:t>“</w:t>
-      </w:r>
-      <w:proofErr w:type="spellStart"/>
-      <w:r>
-        <w:rPr>
-          <w:color w:val="FF0000"/>
-        </w:rPr>
-        <w:t>git</w:t>
-      </w:r>
-      <w:proofErr w:type="spellEnd"/>
-      <w:r>
-        <w:rPr>
-          <w:color w:val="FF0000"/>
-        </w:rPr>
-        <w:t xml:space="preserve"> </w:t>
-      </w:r>
-      <w:proofErr w:type="spellStart"/>
-      <w:r>
-        <w:rPr>
-          <w:color w:val="FF0000"/>
-        </w:rPr>
-        <w:t>checkout</w:t>
-      </w:r>
-      <w:proofErr w:type="spellEnd"/>
-      <w:r>
-        <w:rPr>
-          <w:color w:val="FF0000"/>
-        </w:rPr>
-        <w:t xml:space="preserve"> &lt;nome da </w:t>
-      </w:r>
-      <w:proofErr w:type="spellStart"/>
-      <w:r>
-        <w:rPr>
-          <w:color w:val="FF0000"/>
-        </w:rPr>
-        <w:t>branch</w:t>
-      </w:r>
-      <w:proofErr w:type="spellEnd"/>
-      <w:r>
-        <w:rPr>
-          <w:color w:val="FF0000"/>
-        </w:rPr>
-        <w:t xml:space="preserve">&gt; você troca de </w:t>
-      </w:r>
-      <w:proofErr w:type="spellStart"/>
-      <w:r>
-        <w:rPr>
-          <w:color w:val="FF0000"/>
-        </w:rPr>
-        <w:t>branch</w:t>
-      </w:r>
-      <w:proofErr w:type="spellEnd"/>
-      <w:r>
-        <w:rPr>
-          <w:color w:val="FF0000"/>
-        </w:rPr>
-        <w:t>”</w:t>
-      </w:r>
-    </w:p>
-    <w:p>
-      <w:pPr>
-        <w:pBdr>
-          <w:top w:val="single" w:sz="4" w:space="1" w:color="auto"/>
-          <w:left w:val="single" w:sz="4" w:space="4" w:color="auto"/>
-          <w:bottom w:val="single" w:sz="4" w:space="1" w:color="auto"/>
-          <w:right w:val="single" w:sz="4" w:space="4" w:color="auto"/>
-        </w:pBdr>
-      </w:pPr>
-      <w:r>
-        <w:t>(</w:t>
-      </w:r>
-      <w:proofErr w:type="spellStart"/>
-      <w:proofErr w:type="gramStart"/>
-      <w:r>
-        <w:t>main</w:t>
-      </w:r>
-      <w:proofErr w:type="spellEnd"/>
-      <w:proofErr w:type="gramEnd"/>
-      <w:r>
-        <w:t>)</w:t>
-      </w:r>
-    </w:p>
-    <w:p/>
-    <w:p>
-      <w:r>
-        <w:t xml:space="preserve">Alteração </w:t>
-      </w:r>
-      <w:proofErr w:type="spellStart"/>
-      <w:r>
-        <w:t>branch</w:t>
-      </w:r>
-      <w:proofErr w:type="spellEnd"/>
-      <w:r>
-        <w:t xml:space="preserve"> </w:t>
-      </w:r>
-      <w:proofErr w:type="spellStart"/>
-      <w:r>
-        <w:t>daniel</w:t>
-      </w:r>
-      <w:proofErr w:type="spellEnd"/>
-    </w:p>
-    <w:p>
       <w:bookmarkStart w:id="0" w:name="_GoBack"/>
       <w:bookmarkEnd w:id="0"/>
-    </w:p>
+      <w:proofErr w:type="spellEnd"/>
+      <w:proofErr w:type="gramEnd"/>
+    </w:p>
+    <w:p>
+      <w:pPr>
+        <w:pBdr>
+          <w:top w:val="single" w:sz="4" w:space="1" w:color="auto"/>
+          <w:left w:val="single" w:sz="4" w:space="4" w:color="auto"/>
+          <w:bottom w:val="single" w:sz="4" w:space="1" w:color="auto"/>
+          <w:right w:val="single" w:sz="4" w:space="4" w:color="auto"/>
+        </w:pBdr>
+      </w:pPr>
+    </w:p>
+    <w:p>
+      <w:pPr>
+        <w:pBdr>
+          <w:top w:val="single" w:sz="4" w:space="1" w:color="auto"/>
+          <w:left w:val="single" w:sz="4" w:space="4" w:color="auto"/>
+          <w:bottom w:val="single" w:sz="4" w:space="1" w:color="auto"/>
+          <w:right w:val="single" w:sz="4" w:space="4" w:color="auto"/>
+        </w:pBdr>
+      </w:pPr>
+      <w:r>
+        <w:t>(</w:t>
+      </w:r>
+      <w:proofErr w:type="spellStart"/>
+      <w:proofErr w:type="gramStart"/>
+      <w:r>
+        <w:t>flavio</w:t>
+      </w:r>
+      <w:proofErr w:type="spellEnd"/>
+      <w:proofErr w:type="gramEnd"/>
+      <w:r>
+        <w:t xml:space="preserve">) </w:t>
+      </w:r>
+      <w:proofErr w:type="spellStart"/>
+      <w:r>
+        <w:t>git</w:t>
+      </w:r>
+      <w:proofErr w:type="spellEnd"/>
+      <w:r>
+        <w:t xml:space="preserve"> </w:t>
+      </w:r>
+      <w:proofErr w:type="spellStart"/>
+      <w:r>
+        <w:t>checkout</w:t>
+      </w:r>
+      <w:proofErr w:type="spellEnd"/>
+      <w:r>
+        <w:t xml:space="preserve"> </w:t>
+      </w:r>
+      <w:proofErr w:type="spellStart"/>
+      <w:r>
+        <w:t>main</w:t>
+      </w:r>
+      <w:proofErr w:type="spellEnd"/>
+      <w:r>
+        <w:tab/>
+      </w:r>
+      <w:r>
+        <w:tab/>
+      </w:r>
+      <w:r>
+        <w:rPr>
+          <w:color w:val="FF0000"/>
+        </w:rPr>
+        <w:t>“</w:t>
+      </w:r>
+      <w:proofErr w:type="spellStart"/>
+      <w:r>
+        <w:rPr>
+          <w:color w:val="FF0000"/>
+        </w:rPr>
+        <w:t>git</w:t>
+      </w:r>
+      <w:proofErr w:type="spellEnd"/>
+      <w:r>
+        <w:rPr>
+          <w:color w:val="FF0000"/>
+        </w:rPr>
+        <w:t xml:space="preserve"> </w:t>
+      </w:r>
+      <w:proofErr w:type="spellStart"/>
+      <w:r>
+        <w:rPr>
+          <w:color w:val="FF0000"/>
+        </w:rPr>
+        <w:t>checkout</w:t>
+      </w:r>
+      <w:proofErr w:type="spellEnd"/>
+      <w:r>
+        <w:rPr>
+          <w:color w:val="FF0000"/>
+        </w:rPr>
+        <w:t xml:space="preserve"> &lt;nome da </w:t>
+      </w:r>
+      <w:proofErr w:type="spellStart"/>
+      <w:r>
+        <w:rPr>
+          <w:color w:val="FF0000"/>
+        </w:rPr>
+        <w:t>branch</w:t>
+      </w:r>
+      <w:proofErr w:type="spellEnd"/>
+      <w:r>
+        <w:rPr>
+          <w:color w:val="FF0000"/>
+        </w:rPr>
+        <w:t xml:space="preserve">&gt; você troca de </w:t>
+      </w:r>
+      <w:proofErr w:type="spellStart"/>
+      <w:r>
+        <w:rPr>
+          <w:color w:val="FF0000"/>
+        </w:rPr>
+        <w:t>branch</w:t>
+      </w:r>
+      <w:proofErr w:type="spellEnd"/>
+      <w:r>
+        <w:rPr>
+          <w:color w:val="FF0000"/>
+        </w:rPr>
+        <w:t>”</w:t>
+      </w:r>
+    </w:p>
+    <w:p>
+      <w:pPr>
+        <w:pBdr>
+          <w:top w:val="single" w:sz="4" w:space="1" w:color="auto"/>
+          <w:left w:val="single" w:sz="4" w:space="4" w:color="auto"/>
+          <w:bottom w:val="single" w:sz="4" w:space="1" w:color="auto"/>
+          <w:right w:val="single" w:sz="4" w:space="4" w:color="auto"/>
+        </w:pBdr>
+        <w:rPr>
+          <w:color w:val="FF0000"/>
+        </w:rPr>
+      </w:pPr>
+      <w:r>
+        <w:t>(</w:t>
+      </w:r>
+      <w:proofErr w:type="spellStart"/>
+      <w:proofErr w:type="gramStart"/>
+      <w:r>
+        <w:t>main</w:t>
+      </w:r>
+      <w:proofErr w:type="spellEnd"/>
+      <w:proofErr w:type="gramEnd"/>
+      <w:r>
+        <w:t>)</w:t>
+      </w:r>
+      <w:r>
+        <w:t xml:space="preserve"> </w:t>
+      </w:r>
+      <w:proofErr w:type="spellStart"/>
+      <w:r>
+        <w:t>git</w:t>
+      </w:r>
+      <w:proofErr w:type="spellEnd"/>
+      <w:r>
+        <w:t xml:space="preserve"> </w:t>
+      </w:r>
+      <w:proofErr w:type="spellStart"/>
+      <w:r>
+        <w:t>branch</w:t>
+      </w:r>
+      <w:proofErr w:type="spellEnd"/>
+      <w:r>
+        <w:t xml:space="preserve"> –D &lt;nome da </w:t>
+      </w:r>
+      <w:proofErr w:type="spellStart"/>
+      <w:r>
+        <w:t>branch</w:t>
+      </w:r>
+      <w:proofErr w:type="spellEnd"/>
+      <w:r>
+        <w:t xml:space="preserve">&gt;  </w:t>
+      </w:r>
+      <w:r>
+        <w:tab/>
+      </w:r>
+      <w:r>
+        <w:rPr>
+          <w:color w:val="FF0000"/>
+        </w:rPr>
+        <w:t xml:space="preserve">“Apaga a </w:t>
+      </w:r>
+      <w:proofErr w:type="spellStart"/>
+      <w:r>
+        <w:rPr>
+          <w:color w:val="FF0000"/>
+        </w:rPr>
+        <w:t>Branch</w:t>
+      </w:r>
+      <w:proofErr w:type="spellEnd"/>
+      <w:r>
+        <w:rPr>
+          <w:color w:val="FF0000"/>
+        </w:rPr>
+        <w:t>”</w:t>
+      </w:r>
+    </w:p>
+    <w:p/>
+    <w:p>
+      <w:r>
+        <w:t xml:space="preserve">Alteração </w:t>
+      </w:r>
+      <w:proofErr w:type="spellStart"/>
+      <w:r>
+        <w:t>branch</w:t>
+      </w:r>
+      <w:proofErr w:type="spellEnd"/>
+      <w:r>
+        <w:t xml:space="preserve"> </w:t>
+      </w:r>
+      <w:proofErr w:type="spellStart"/>
+      <w:r>
+        <w:t>daniel</w:t>
+      </w:r>
+      <w:proofErr w:type="spellEnd"/>
+    </w:p>
+    <w:p/>
     <w:sectPr>
       <w:pgSz w:w="11906" w:h="16838"/>
       <w:pgMar w:top="1417" w:right="1701" w:bottom="1417" w:left="1701" w:header="708" w:footer="708" w:gutter="0"/>

</xml_diff>

<commit_message>
Acertando o commit branch flavio
</commit_message>
<xml_diff>
--- a/pw2/teste.docx
+++ b/pw2/teste.docx
@@ -12,10 +12,317 @@
       </w:r>
       <w:proofErr w:type="spellEnd"/>
     </w:p>
+    <w:p>
+      <w:r>
+        <w:t xml:space="preserve">Esta é um modo de criar uma </w:t>
+      </w:r>
+      <w:proofErr w:type="spellStart"/>
+      <w:r>
+        <w:t>branch</w:t>
+      </w:r>
+      <w:proofErr w:type="spellEnd"/>
+    </w:p>
+    <w:p>
+      <w:pPr>
+        <w:pBdr>
+          <w:top w:val="single" w:sz="4" w:space="1" w:color="auto"/>
+          <w:left w:val="single" w:sz="4" w:space="4" w:color="auto"/>
+          <w:bottom w:val="single" w:sz="4" w:space="1" w:color="auto"/>
+          <w:right w:val="single" w:sz="4" w:space="4" w:color="auto"/>
+        </w:pBdr>
+      </w:pPr>
+      <w:r>
+        <w:t xml:space="preserve">Criar uma </w:t>
+      </w:r>
+      <w:proofErr w:type="spellStart"/>
+      <w:r>
+        <w:t>branch</w:t>
+      </w:r>
+      <w:proofErr w:type="spellEnd"/>
+    </w:p>
+    <w:p>
+      <w:pPr>
+        <w:pBdr>
+          <w:top w:val="single" w:sz="4" w:space="1" w:color="auto"/>
+          <w:left w:val="single" w:sz="4" w:space="4" w:color="auto"/>
+          <w:bottom w:val="single" w:sz="4" w:space="1" w:color="auto"/>
+          <w:right w:val="single" w:sz="4" w:space="4" w:color="auto"/>
+        </w:pBdr>
+      </w:pPr>
+      <w:r>
+        <w:t>(</w:t>
+      </w:r>
+      <w:proofErr w:type="spellStart"/>
+      <w:proofErr w:type="gramStart"/>
+      <w:r>
+        <w:t>main</w:t>
+      </w:r>
+      <w:proofErr w:type="spellEnd"/>
+      <w:proofErr w:type="gramEnd"/>
+      <w:r>
+        <w:t>)</w:t>
+      </w:r>
+      <w:r>
+        <w:t xml:space="preserve"> </w:t>
+      </w:r>
+      <w:proofErr w:type="spellStart"/>
+      <w:r>
+        <w:t>Git</w:t>
+      </w:r>
+      <w:proofErr w:type="spellEnd"/>
+      <w:r>
+        <w:t xml:space="preserve"> </w:t>
+      </w:r>
+      <w:proofErr w:type="spellStart"/>
+      <w:r>
+        <w:t>branch</w:t>
+      </w:r>
+      <w:proofErr w:type="spellEnd"/>
+      <w:r>
+        <w:t xml:space="preserve"> Daniel</w:t>
+      </w:r>
+    </w:p>
+    <w:p>
+      <w:pPr>
+        <w:pBdr>
+          <w:top w:val="single" w:sz="4" w:space="1" w:color="auto"/>
+          <w:left w:val="single" w:sz="4" w:space="4" w:color="auto"/>
+          <w:bottom w:val="single" w:sz="4" w:space="1" w:color="auto"/>
+          <w:right w:val="single" w:sz="4" w:space="4" w:color="auto"/>
+        </w:pBdr>
+      </w:pPr>
+      <w:proofErr w:type="spellStart"/>
+      <w:r>
+        <w:t>Git</w:t>
+      </w:r>
+      <w:proofErr w:type="spellEnd"/>
+      <w:r>
+        <w:t xml:space="preserve"> </w:t>
+      </w:r>
+      <w:proofErr w:type="spellStart"/>
+      <w:r>
+        <w:t>branch</w:t>
+      </w:r>
+      <w:proofErr w:type="spellEnd"/>
+    </w:p>
+    <w:p>
+      <w:pPr>
+        <w:pBdr>
+          <w:top w:val="single" w:sz="4" w:space="1" w:color="auto"/>
+          <w:left w:val="single" w:sz="4" w:space="4" w:color="auto"/>
+          <w:bottom w:val="single" w:sz="4" w:space="1" w:color="auto"/>
+          <w:right w:val="single" w:sz="4" w:space="4" w:color="auto"/>
+        </w:pBdr>
+      </w:pPr>
+      <w:r>
+        <w:t xml:space="preserve">“Aparece as duas </w:t>
+      </w:r>
+      <w:proofErr w:type="spellStart"/>
+      <w:r>
+        <w:t>branch</w:t>
+      </w:r>
+      <w:proofErr w:type="spellEnd"/>
+      <w:r>
+        <w:t xml:space="preserve"> criadas </w:t>
+      </w:r>
+      <w:proofErr w:type="spellStart"/>
+      <w:r>
+        <w:t>Main</w:t>
+      </w:r>
+      <w:proofErr w:type="spellEnd"/>
+      <w:r>
+        <w:t xml:space="preserve"> e Daniel”</w:t>
+      </w:r>
+    </w:p>
+    <w:p>
+      <w:pPr>
+        <w:pBdr>
+          <w:top w:val="single" w:sz="4" w:space="1" w:color="auto"/>
+          <w:left w:val="single" w:sz="4" w:space="4" w:color="auto"/>
+          <w:bottom w:val="single" w:sz="4" w:space="1" w:color="auto"/>
+          <w:right w:val="single" w:sz="4" w:space="4" w:color="auto"/>
+        </w:pBdr>
+      </w:pPr>
+      <w:r>
+        <w:t>(</w:t>
+      </w:r>
+      <w:proofErr w:type="spellStart"/>
+      <w:proofErr w:type="gramStart"/>
+      <w:r>
+        <w:t>main</w:t>
+      </w:r>
+      <w:proofErr w:type="spellEnd"/>
+      <w:proofErr w:type="gramEnd"/>
+      <w:r>
+        <w:t>)</w:t>
+      </w:r>
+      <w:r>
+        <w:t xml:space="preserve"> </w:t>
+      </w:r>
+      <w:proofErr w:type="spellStart"/>
+      <w:r>
+        <w:t>Git</w:t>
+      </w:r>
+      <w:proofErr w:type="spellEnd"/>
+      <w:r>
+        <w:t xml:space="preserve"> </w:t>
+      </w:r>
+      <w:proofErr w:type="spellStart"/>
+      <w:r>
+        <w:t>checkout</w:t>
+      </w:r>
+      <w:proofErr w:type="spellEnd"/>
+      <w:r>
+        <w:t xml:space="preserve"> </w:t>
+      </w:r>
+      <w:proofErr w:type="spellStart"/>
+      <w:r>
+        <w:t>Daniel</w:t>
+      </w:r>
+      <w:r>
+        <w:t>git</w:t>
+      </w:r>
+      <w:proofErr w:type="spellEnd"/>
+      <w:r>
+        <w:t xml:space="preserve"> </w:t>
+      </w:r>
+    </w:p>
+    <w:p>
+      <w:pPr>
+        <w:pBdr>
+          <w:top w:val="single" w:sz="4" w:space="1" w:color="auto"/>
+          <w:left w:val="single" w:sz="4" w:space="4" w:color="auto"/>
+          <w:bottom w:val="single" w:sz="4" w:space="1" w:color="auto"/>
+          <w:right w:val="single" w:sz="4" w:space="4" w:color="auto"/>
+        </w:pBdr>
+      </w:pPr>
+      <w:r>
+        <w:t xml:space="preserve">(Daniel) </w:t>
+      </w:r>
+    </w:p>
     <w:p/>
     <w:p>
       <w:r>
-        <w:t xml:space="preserve">Criar uma </w:t>
+        <w:t>Outro modo</w:t>
+      </w:r>
+    </w:p>
+    <w:p>
+      <w:pPr>
+        <w:pBdr>
+          <w:top w:val="single" w:sz="4" w:space="1" w:color="auto"/>
+          <w:left w:val="single" w:sz="4" w:space="4" w:color="auto"/>
+          <w:bottom w:val="single" w:sz="4" w:space="1" w:color="auto"/>
+          <w:right w:val="single" w:sz="4" w:space="4" w:color="auto"/>
+        </w:pBdr>
+      </w:pPr>
+      <w:r>
+        <w:t>(</w:t>
+      </w:r>
+      <w:proofErr w:type="spellStart"/>
+      <w:proofErr w:type="gramStart"/>
+      <w:r>
+        <w:t>main</w:t>
+      </w:r>
+      <w:proofErr w:type="spellEnd"/>
+      <w:proofErr w:type="gramEnd"/>
+      <w:r>
+        <w:t xml:space="preserve">) </w:t>
+      </w:r>
+      <w:proofErr w:type="spellStart"/>
+      <w:r>
+        <w:t>git</w:t>
+      </w:r>
+      <w:proofErr w:type="spellEnd"/>
+      <w:r>
+        <w:t xml:space="preserve"> </w:t>
+      </w:r>
+      <w:proofErr w:type="spellStart"/>
+      <w:r>
+        <w:t>checkout</w:t>
+      </w:r>
+      <w:proofErr w:type="spellEnd"/>
+      <w:r>
+        <w:t xml:space="preserve"> –b </w:t>
+      </w:r>
+      <w:proofErr w:type="spellStart"/>
+      <w:r>
+        <w:t>daniel</w:t>
+      </w:r>
+      <w:proofErr w:type="spellEnd"/>
+    </w:p>
+    <w:p>
+      <w:pPr>
+        <w:pBdr>
+          <w:top w:val="single" w:sz="4" w:space="1" w:color="auto"/>
+          <w:left w:val="single" w:sz="4" w:space="4" w:color="auto"/>
+          <w:bottom w:val="single" w:sz="4" w:space="1" w:color="auto"/>
+          <w:right w:val="single" w:sz="4" w:space="4" w:color="auto"/>
+        </w:pBdr>
+      </w:pPr>
+      <w:r>
+        <w:t>(</w:t>
+      </w:r>
+      <w:proofErr w:type="spellStart"/>
+      <w:proofErr w:type="gramStart"/>
+      <w:r>
+        <w:t>daniel</w:t>
+      </w:r>
+      <w:proofErr w:type="spellEnd"/>
+      <w:proofErr w:type="gramEnd"/>
+      <w:r>
+        <w:t xml:space="preserve">) </w:t>
+      </w:r>
+      <w:proofErr w:type="spellStart"/>
+      <w:r>
+        <w:t>git</w:t>
+      </w:r>
+      <w:proofErr w:type="spellEnd"/>
+      <w:r>
+        <w:t xml:space="preserve"> </w:t>
+      </w:r>
+      <w:proofErr w:type="spellStart"/>
+      <w:r>
+        <w:t>checkout</w:t>
+      </w:r>
+      <w:proofErr w:type="spellEnd"/>
+      <w:r>
+        <w:t xml:space="preserve"> –b </w:t>
+      </w:r>
+      <w:proofErr w:type="spellStart"/>
+      <w:r>
+        <w:t>flavio</w:t>
+      </w:r>
+      <w:proofErr w:type="spellEnd"/>
+    </w:p>
+    <w:p>
+      <w:pPr>
+        <w:pBdr>
+          <w:top w:val="single" w:sz="4" w:space="1" w:color="auto"/>
+          <w:left w:val="single" w:sz="4" w:space="4" w:color="auto"/>
+          <w:bottom w:val="single" w:sz="4" w:space="1" w:color="auto"/>
+          <w:right w:val="single" w:sz="4" w:space="4" w:color="auto"/>
+        </w:pBdr>
+      </w:pPr>
+      <w:r>
+        <w:t>(</w:t>
+      </w:r>
+      <w:proofErr w:type="spellStart"/>
+      <w:proofErr w:type="gramStart"/>
+      <w:r>
+        <w:t>flavio</w:t>
+      </w:r>
+      <w:proofErr w:type="spellEnd"/>
+      <w:r>
+        <w:t>)</w:t>
+      </w:r>
+      <w:proofErr w:type="spellStart"/>
+      <w:r>
+        <w:t>git</w:t>
+      </w:r>
+      <w:proofErr w:type="spellEnd"/>
+      <w:proofErr w:type="gramEnd"/>
+      <w:r>
+        <w:t xml:space="preserve"> </w:t>
       </w:r>
       <w:proofErr w:type="spellStart"/>
       <w:r>
@@ -24,9 +331,316 @@
       <w:proofErr w:type="spellEnd"/>
     </w:p>
     <w:p>
+      <w:pPr>
+        <w:pBdr>
+          <w:top w:val="single" w:sz="4" w:space="1" w:color="auto"/>
+          <w:left w:val="single" w:sz="4" w:space="4" w:color="auto"/>
+          <w:bottom w:val="single" w:sz="4" w:space="1" w:color="auto"/>
+          <w:right w:val="single" w:sz="4" w:space="4" w:color="auto"/>
+        </w:pBdr>
+        <w:autoSpaceDE w:val="0"/>
+        <w:autoSpaceDN w:val="0"/>
+        <w:adjustRightInd w:val="0"/>
+        <w:spacing w:after="0" w:line="240" w:lineRule="auto"/>
+        <w:rPr>
+          <w:rFonts w:ascii="Lucida Console" w:hAnsi="Lucida Console" w:cs="Lucida Console"/>
+          <w:kern w:val="0"/>
+          <w:sz w:val="18"/>
+          <w:szCs w:val="18"/>
+        </w:rPr>
+      </w:pPr>
+      <w:r>
+        <w:rPr>
+          <w:rFonts w:ascii="Lucida Console" w:hAnsi="Lucida Console" w:cs="Lucida Console"/>
+          <w:kern w:val="0"/>
+          <w:sz w:val="18"/>
+          <w:szCs w:val="18"/>
+        </w:rPr>
+        <w:t>Daniel</w:t>
+      </w:r>
+    </w:p>
+    <w:p>
+      <w:pPr>
+        <w:pBdr>
+          <w:top w:val="single" w:sz="4" w:space="1" w:color="auto"/>
+          <w:left w:val="single" w:sz="4" w:space="4" w:color="auto"/>
+          <w:bottom w:val="single" w:sz="4" w:space="1" w:color="auto"/>
+          <w:right w:val="single" w:sz="4" w:space="4" w:color="auto"/>
+        </w:pBdr>
+        <w:autoSpaceDE w:val="0"/>
+        <w:autoSpaceDN w:val="0"/>
+        <w:adjustRightInd w:val="0"/>
+        <w:spacing w:after="0" w:line="240" w:lineRule="auto"/>
+        <w:rPr>
+          <w:rFonts w:ascii="Lucida Console" w:hAnsi="Lucida Console" w:cs="Lucida Console"/>
+          <w:kern w:val="0"/>
+          <w:sz w:val="18"/>
+          <w:szCs w:val="18"/>
+        </w:rPr>
+      </w:pPr>
+      <w:r>
+        <w:rPr>
+          <w:rFonts w:ascii="Lucida Console" w:hAnsi="Lucida Console" w:cs="Lucida Console"/>
+          <w:kern w:val="0"/>
+          <w:sz w:val="18"/>
+          <w:szCs w:val="18"/>
+        </w:rPr>
+        <w:t>Flavio</w:t>
+      </w:r>
+    </w:p>
+    <w:p>
+      <w:pPr>
+        <w:pBdr>
+          <w:top w:val="single" w:sz="4" w:space="1" w:color="auto"/>
+          <w:left w:val="single" w:sz="4" w:space="4" w:color="auto"/>
+          <w:bottom w:val="single" w:sz="4" w:space="1" w:color="auto"/>
+          <w:right w:val="single" w:sz="4" w:space="4" w:color="auto"/>
+        </w:pBdr>
+        <w:autoSpaceDE w:val="0"/>
+        <w:autoSpaceDN w:val="0"/>
+        <w:adjustRightInd w:val="0"/>
+        <w:spacing w:after="0" w:line="240" w:lineRule="auto"/>
+        <w:rPr>
+          <w:rFonts w:ascii="Lucida Console" w:hAnsi="Lucida Console" w:cs="Lucida Console"/>
+          <w:kern w:val="0"/>
+          <w:sz w:val="18"/>
+          <w:szCs w:val="18"/>
+        </w:rPr>
+      </w:pPr>
+      <w:proofErr w:type="spellStart"/>
+      <w:proofErr w:type="gramStart"/>
+      <w:r>
+        <w:rPr>
+          <w:rFonts w:ascii="Lucida Console" w:hAnsi="Lucida Console" w:cs="Lucida Console"/>
+          <w:kern w:val="0"/>
+          <w:sz w:val="18"/>
+          <w:szCs w:val="18"/>
+        </w:rPr>
+        <w:t>main</w:t>
+      </w:r>
       <w:bookmarkStart w:id="0" w:name="_GoBack"/>
       <w:bookmarkEnd w:id="0"/>
-    </w:p>
+      <w:proofErr w:type="spellEnd"/>
+      <w:proofErr w:type="gramEnd"/>
+    </w:p>
+    <w:p>
+      <w:pPr>
+        <w:pBdr>
+          <w:top w:val="single" w:sz="4" w:space="1" w:color="auto"/>
+          <w:left w:val="single" w:sz="4" w:space="4" w:color="auto"/>
+          <w:bottom w:val="single" w:sz="4" w:space="1" w:color="auto"/>
+          <w:right w:val="single" w:sz="4" w:space="4" w:color="auto"/>
+        </w:pBdr>
+      </w:pPr>
+    </w:p>
+    <w:p>
+      <w:pPr>
+        <w:pBdr>
+          <w:top w:val="single" w:sz="4" w:space="1" w:color="auto"/>
+          <w:left w:val="single" w:sz="4" w:space="4" w:color="auto"/>
+          <w:bottom w:val="single" w:sz="4" w:space="1" w:color="auto"/>
+          <w:right w:val="single" w:sz="4" w:space="4" w:color="auto"/>
+        </w:pBdr>
+      </w:pPr>
+      <w:r>
+        <w:t>(</w:t>
+      </w:r>
+      <w:proofErr w:type="spellStart"/>
+      <w:proofErr w:type="gramStart"/>
+      <w:r>
+        <w:t>flavio</w:t>
+      </w:r>
+      <w:proofErr w:type="spellEnd"/>
+      <w:proofErr w:type="gramEnd"/>
+      <w:r>
+        <w:t xml:space="preserve">) </w:t>
+      </w:r>
+      <w:proofErr w:type="spellStart"/>
+      <w:r>
+        <w:t>git</w:t>
+      </w:r>
+      <w:proofErr w:type="spellEnd"/>
+      <w:r>
+        <w:t xml:space="preserve"> </w:t>
+      </w:r>
+      <w:proofErr w:type="spellStart"/>
+      <w:r>
+        <w:t>checkout</w:t>
+      </w:r>
+      <w:proofErr w:type="spellEnd"/>
+      <w:r>
+        <w:t xml:space="preserve"> </w:t>
+      </w:r>
+      <w:proofErr w:type="spellStart"/>
+      <w:r>
+        <w:t>main</w:t>
+      </w:r>
+      <w:proofErr w:type="spellEnd"/>
+      <w:r>
+        <w:tab/>
+      </w:r>
+      <w:r>
+        <w:tab/>
+      </w:r>
+      <w:r>
+        <w:rPr>
+          <w:color w:val="FF0000"/>
+        </w:rPr>
+        <w:t>“</w:t>
+      </w:r>
+      <w:proofErr w:type="spellStart"/>
+      <w:r>
+        <w:rPr>
+          <w:color w:val="FF0000"/>
+        </w:rPr>
+        <w:t>git</w:t>
+      </w:r>
+      <w:proofErr w:type="spellEnd"/>
+      <w:r>
+        <w:rPr>
+          <w:color w:val="FF0000"/>
+        </w:rPr>
+        <w:t xml:space="preserve"> </w:t>
+      </w:r>
+      <w:proofErr w:type="spellStart"/>
+      <w:r>
+        <w:rPr>
+          <w:color w:val="FF0000"/>
+        </w:rPr>
+        <w:t>checkout</w:t>
+      </w:r>
+      <w:proofErr w:type="spellEnd"/>
+      <w:r>
+        <w:rPr>
+          <w:color w:val="FF0000"/>
+        </w:rPr>
+        <w:t xml:space="preserve"> &lt;nome da </w:t>
+      </w:r>
+      <w:proofErr w:type="spellStart"/>
+      <w:r>
+        <w:rPr>
+          <w:color w:val="FF0000"/>
+        </w:rPr>
+        <w:t>branch</w:t>
+      </w:r>
+      <w:proofErr w:type="spellEnd"/>
+      <w:r>
+        <w:rPr>
+          <w:color w:val="FF0000"/>
+        </w:rPr>
+        <w:t xml:space="preserve">&gt; você troca de </w:t>
+      </w:r>
+      <w:proofErr w:type="spellStart"/>
+      <w:r>
+        <w:rPr>
+          <w:color w:val="FF0000"/>
+        </w:rPr>
+        <w:t>branch</w:t>
+      </w:r>
+      <w:proofErr w:type="spellEnd"/>
+      <w:r>
+        <w:rPr>
+          <w:color w:val="FF0000"/>
+        </w:rPr>
+        <w:t>”</w:t>
+      </w:r>
+    </w:p>
+    <w:p>
+      <w:pPr>
+        <w:pBdr>
+          <w:top w:val="single" w:sz="4" w:space="1" w:color="auto"/>
+          <w:left w:val="single" w:sz="4" w:space="4" w:color="auto"/>
+          <w:bottom w:val="single" w:sz="4" w:space="1" w:color="auto"/>
+          <w:right w:val="single" w:sz="4" w:space="4" w:color="auto"/>
+        </w:pBdr>
+        <w:rPr>
+          <w:color w:val="FF0000"/>
+        </w:rPr>
+      </w:pPr>
+      <w:r>
+        <w:t>(</w:t>
+      </w:r>
+      <w:proofErr w:type="spellStart"/>
+      <w:proofErr w:type="gramStart"/>
+      <w:r>
+        <w:t>main</w:t>
+      </w:r>
+      <w:proofErr w:type="spellEnd"/>
+      <w:proofErr w:type="gramEnd"/>
+      <w:r>
+        <w:t>)</w:t>
+      </w:r>
+      <w:r>
+        <w:t xml:space="preserve"> </w:t>
+      </w:r>
+      <w:proofErr w:type="spellStart"/>
+      <w:r>
+        <w:t>git</w:t>
+      </w:r>
+      <w:proofErr w:type="spellEnd"/>
+      <w:r>
+        <w:t xml:space="preserve"> </w:t>
+      </w:r>
+      <w:proofErr w:type="spellStart"/>
+      <w:r>
+        <w:t>branch</w:t>
+      </w:r>
+      <w:proofErr w:type="spellEnd"/>
+      <w:r>
+        <w:t xml:space="preserve"> –D &lt;nome da </w:t>
+      </w:r>
+      <w:proofErr w:type="spellStart"/>
+      <w:r>
+        <w:t>branch</w:t>
+      </w:r>
+      <w:proofErr w:type="spellEnd"/>
+      <w:r>
+        <w:t xml:space="preserve">&gt;  </w:t>
+      </w:r>
+      <w:r>
+        <w:tab/>
+      </w:r>
+      <w:r>
+        <w:rPr>
+          <w:color w:val="FF0000"/>
+        </w:rPr>
+        <w:t xml:space="preserve">“Apaga a </w:t>
+      </w:r>
+      <w:proofErr w:type="spellStart"/>
+      <w:r>
+        <w:rPr>
+          <w:color w:val="FF0000"/>
+        </w:rPr>
+        <w:t>Branch</w:t>
+      </w:r>
+      <w:proofErr w:type="spellEnd"/>
+      <w:r>
+        <w:rPr>
+          <w:color w:val="FF0000"/>
+        </w:rPr>
+        <w:t>”</w:t>
+      </w:r>
+    </w:p>
+    <w:p/>
+    <w:p>
+      <w:r>
+        <w:t xml:space="preserve">Alteração </w:t>
+      </w:r>
+      <w:proofErr w:type="spellStart"/>
+      <w:r>
+        <w:t>branch</w:t>
+      </w:r>
+      <w:proofErr w:type="spellEnd"/>
+      <w:r>
+        <w:t xml:space="preserve"> </w:t>
+      </w:r>
+      <w:proofErr w:type="spellStart"/>
+      <w:r>
+        <w:t>daniel</w:t>
+      </w:r>
+      <w:proofErr w:type="spellEnd"/>
+    </w:p>
+    <w:p/>
     <w:sectPr>
       <w:pgSz w:w="11906" w:h="16838"/>
       <w:pgMar w:top="1417" w:right="1701" w:bottom="1417" w:left="1701" w:header="708" w:footer="708" w:gutter="0"/>

</xml_diff>

<commit_message>
Acertando commit branch daniel
</commit_message>
<xml_diff>
--- a/pw2/teste.docx
+++ b/pw2/teste.docx
@@ -173,7 +173,18 @@
       </w:r>
       <w:proofErr w:type="spellEnd"/>
       <w:r>
-        <w:t xml:space="preserve"> Daniel</w:t>
+        <w:t xml:space="preserve"> </w:t>
+      </w:r>
+      <w:proofErr w:type="spellStart"/>
+      <w:r>
+        <w:t>Daniel</w:t>
+      </w:r>
+      <w:r>
+        <w:t>git</w:t>
+      </w:r>
+      <w:proofErr w:type="spellEnd"/>
+      <w:r>
+        <w:t xml:space="preserve"> </w:t>
       </w:r>
     </w:p>
     <w:p>
@@ -407,177 +418,229 @@
         </w:rPr>
         <w:t>main</w:t>
       </w:r>
-      <w:proofErr w:type="spellEnd"/>
-      <w:proofErr w:type="gramEnd"/>
-    </w:p>
-    <w:p>
-      <w:pPr>
-        <w:pBdr>
-          <w:top w:val="single" w:sz="4" w:space="1" w:color="auto"/>
-          <w:left w:val="single" w:sz="4" w:space="4" w:color="auto"/>
-          <w:bottom w:val="single" w:sz="4" w:space="1" w:color="auto"/>
-          <w:right w:val="single" w:sz="4" w:space="4" w:color="auto"/>
-        </w:pBdr>
-      </w:pPr>
-    </w:p>
-    <w:p>
-      <w:pPr>
-        <w:pBdr>
-          <w:top w:val="single" w:sz="4" w:space="1" w:color="auto"/>
-          <w:left w:val="single" w:sz="4" w:space="4" w:color="auto"/>
-          <w:bottom w:val="single" w:sz="4" w:space="1" w:color="auto"/>
-          <w:right w:val="single" w:sz="4" w:space="4" w:color="auto"/>
-        </w:pBdr>
-      </w:pPr>
-      <w:r>
-        <w:t>(</w:t>
-      </w:r>
-      <w:proofErr w:type="spellStart"/>
-      <w:proofErr w:type="gramStart"/>
-      <w:r>
-        <w:t>flavio</w:t>
-      </w:r>
-      <w:proofErr w:type="spellEnd"/>
-      <w:proofErr w:type="gramEnd"/>
-      <w:r>
-        <w:t xml:space="preserve">) </w:t>
-      </w:r>
-      <w:proofErr w:type="spellStart"/>
-      <w:r>
-        <w:t>git</w:t>
-      </w:r>
-      <w:proofErr w:type="spellEnd"/>
-      <w:r>
-        <w:t xml:space="preserve"> </w:t>
-      </w:r>
-      <w:proofErr w:type="spellStart"/>
-      <w:r>
-        <w:t>checkout</w:t>
-      </w:r>
-      <w:proofErr w:type="spellEnd"/>
-      <w:r>
-        <w:t xml:space="preserve"> </w:t>
-      </w:r>
-      <w:proofErr w:type="spellStart"/>
-      <w:r>
-        <w:t>main</w:t>
-      </w:r>
-      <w:proofErr w:type="spellEnd"/>
-      <w:r>
-        <w:tab/>
-      </w:r>
-      <w:r>
-        <w:tab/>
-      </w:r>
-      <w:r>
-        <w:rPr>
-          <w:color w:val="FF0000"/>
-        </w:rPr>
-        <w:t>“</w:t>
-      </w:r>
-      <w:proofErr w:type="spellStart"/>
-      <w:r>
-        <w:rPr>
-          <w:color w:val="FF0000"/>
-        </w:rPr>
-        <w:t>git</w:t>
-      </w:r>
-      <w:proofErr w:type="spellEnd"/>
-      <w:r>
-        <w:rPr>
-          <w:color w:val="FF0000"/>
-        </w:rPr>
-        <w:t xml:space="preserve"> </w:t>
-      </w:r>
-      <w:proofErr w:type="spellStart"/>
-      <w:r>
-        <w:rPr>
-          <w:color w:val="FF0000"/>
-        </w:rPr>
-        <w:t>checkout</w:t>
-      </w:r>
-      <w:proofErr w:type="spellEnd"/>
-      <w:r>
-        <w:rPr>
-          <w:color w:val="FF0000"/>
-        </w:rPr>
-        <w:t xml:space="preserve"> &lt;nome da </w:t>
-      </w:r>
-      <w:proofErr w:type="spellStart"/>
-      <w:r>
-        <w:rPr>
-          <w:color w:val="FF0000"/>
-        </w:rPr>
-        <w:t>branch</w:t>
-      </w:r>
-      <w:proofErr w:type="spellEnd"/>
-      <w:r>
-        <w:rPr>
-          <w:color w:val="FF0000"/>
-        </w:rPr>
-        <w:t xml:space="preserve">&gt; você troca de </w:t>
-      </w:r>
-      <w:proofErr w:type="spellStart"/>
-      <w:r>
-        <w:rPr>
-          <w:color w:val="FF0000"/>
-        </w:rPr>
-        <w:t>branch</w:t>
-      </w:r>
-      <w:proofErr w:type="spellEnd"/>
-      <w:r>
-        <w:rPr>
-          <w:color w:val="FF0000"/>
-        </w:rPr>
-        <w:t>”</w:t>
-      </w:r>
-    </w:p>
-    <w:p>
-      <w:pPr>
-        <w:pBdr>
-          <w:top w:val="single" w:sz="4" w:space="1" w:color="auto"/>
-          <w:left w:val="single" w:sz="4" w:space="4" w:color="auto"/>
-          <w:bottom w:val="single" w:sz="4" w:space="1" w:color="auto"/>
-          <w:right w:val="single" w:sz="4" w:space="4" w:color="auto"/>
-        </w:pBdr>
-      </w:pPr>
-      <w:r>
-        <w:t>(</w:t>
-      </w:r>
-      <w:proofErr w:type="spellStart"/>
-      <w:proofErr w:type="gramStart"/>
-      <w:r>
-        <w:t>main</w:t>
-      </w:r>
-      <w:proofErr w:type="spellEnd"/>
-      <w:proofErr w:type="gramEnd"/>
-      <w:r>
-        <w:t>)</w:t>
-      </w:r>
-    </w:p>
-    <w:p/>
-    <w:p>
-      <w:r>
-        <w:t xml:space="preserve">Alteração </w:t>
-      </w:r>
-      <w:proofErr w:type="spellStart"/>
-      <w:r>
-        <w:t>branch</w:t>
-      </w:r>
-      <w:proofErr w:type="spellEnd"/>
-      <w:r>
-        <w:t xml:space="preserve"> </w:t>
-      </w:r>
-      <w:proofErr w:type="spellStart"/>
-      <w:r>
-        <w:t>daniel</w:t>
-      </w:r>
-      <w:proofErr w:type="spellEnd"/>
-    </w:p>
-    <w:p>
       <w:bookmarkStart w:id="0" w:name="_GoBack"/>
       <w:bookmarkEnd w:id="0"/>
-    </w:p>
+      <w:proofErr w:type="spellEnd"/>
+      <w:proofErr w:type="gramEnd"/>
+    </w:p>
+    <w:p>
+      <w:pPr>
+        <w:pBdr>
+          <w:top w:val="single" w:sz="4" w:space="1" w:color="auto"/>
+          <w:left w:val="single" w:sz="4" w:space="4" w:color="auto"/>
+          <w:bottom w:val="single" w:sz="4" w:space="1" w:color="auto"/>
+          <w:right w:val="single" w:sz="4" w:space="4" w:color="auto"/>
+        </w:pBdr>
+      </w:pPr>
+    </w:p>
+    <w:p>
+      <w:pPr>
+        <w:pBdr>
+          <w:top w:val="single" w:sz="4" w:space="1" w:color="auto"/>
+          <w:left w:val="single" w:sz="4" w:space="4" w:color="auto"/>
+          <w:bottom w:val="single" w:sz="4" w:space="1" w:color="auto"/>
+          <w:right w:val="single" w:sz="4" w:space="4" w:color="auto"/>
+        </w:pBdr>
+      </w:pPr>
+      <w:r>
+        <w:t>(</w:t>
+      </w:r>
+      <w:proofErr w:type="spellStart"/>
+      <w:proofErr w:type="gramStart"/>
+      <w:r>
+        <w:t>flavio</w:t>
+      </w:r>
+      <w:proofErr w:type="spellEnd"/>
+      <w:proofErr w:type="gramEnd"/>
+      <w:r>
+        <w:t xml:space="preserve">) </w:t>
+      </w:r>
+      <w:proofErr w:type="spellStart"/>
+      <w:r>
+        <w:t>git</w:t>
+      </w:r>
+      <w:proofErr w:type="spellEnd"/>
+      <w:r>
+        <w:t xml:space="preserve"> </w:t>
+      </w:r>
+      <w:proofErr w:type="spellStart"/>
+      <w:r>
+        <w:t>checkout</w:t>
+      </w:r>
+      <w:proofErr w:type="spellEnd"/>
+      <w:r>
+        <w:t xml:space="preserve"> </w:t>
+      </w:r>
+      <w:proofErr w:type="spellStart"/>
+      <w:r>
+        <w:t>main</w:t>
+      </w:r>
+      <w:proofErr w:type="spellEnd"/>
+      <w:r>
+        <w:tab/>
+      </w:r>
+      <w:r>
+        <w:tab/>
+      </w:r>
+      <w:r>
+        <w:rPr>
+          <w:color w:val="FF0000"/>
+        </w:rPr>
+        <w:t>“</w:t>
+      </w:r>
+      <w:proofErr w:type="spellStart"/>
+      <w:r>
+        <w:rPr>
+          <w:color w:val="FF0000"/>
+        </w:rPr>
+        <w:t>git</w:t>
+      </w:r>
+      <w:proofErr w:type="spellEnd"/>
+      <w:r>
+        <w:rPr>
+          <w:color w:val="FF0000"/>
+        </w:rPr>
+        <w:t xml:space="preserve"> </w:t>
+      </w:r>
+      <w:proofErr w:type="spellStart"/>
+      <w:r>
+        <w:rPr>
+          <w:color w:val="FF0000"/>
+        </w:rPr>
+        <w:t>checkout</w:t>
+      </w:r>
+      <w:proofErr w:type="spellEnd"/>
+      <w:r>
+        <w:rPr>
+          <w:color w:val="FF0000"/>
+        </w:rPr>
+        <w:t xml:space="preserve"> &lt;nome da </w:t>
+      </w:r>
+      <w:proofErr w:type="spellStart"/>
+      <w:r>
+        <w:rPr>
+          <w:color w:val="FF0000"/>
+        </w:rPr>
+        <w:t>branch</w:t>
+      </w:r>
+      <w:proofErr w:type="spellEnd"/>
+      <w:r>
+        <w:rPr>
+          <w:color w:val="FF0000"/>
+        </w:rPr>
+        <w:t xml:space="preserve">&gt; você troca de </w:t>
+      </w:r>
+      <w:proofErr w:type="spellStart"/>
+      <w:r>
+        <w:rPr>
+          <w:color w:val="FF0000"/>
+        </w:rPr>
+        <w:t>branch</w:t>
+      </w:r>
+      <w:proofErr w:type="spellEnd"/>
+      <w:r>
+        <w:rPr>
+          <w:color w:val="FF0000"/>
+        </w:rPr>
+        <w:t>”</w:t>
+      </w:r>
+    </w:p>
+    <w:p>
+      <w:pPr>
+        <w:pBdr>
+          <w:top w:val="single" w:sz="4" w:space="1" w:color="auto"/>
+          <w:left w:val="single" w:sz="4" w:space="4" w:color="auto"/>
+          <w:bottom w:val="single" w:sz="4" w:space="1" w:color="auto"/>
+          <w:right w:val="single" w:sz="4" w:space="4" w:color="auto"/>
+        </w:pBdr>
+        <w:rPr>
+          <w:color w:val="FF0000"/>
+        </w:rPr>
+      </w:pPr>
+      <w:r>
+        <w:t>(</w:t>
+      </w:r>
+      <w:proofErr w:type="spellStart"/>
+      <w:proofErr w:type="gramStart"/>
+      <w:r>
+        <w:t>main</w:t>
+      </w:r>
+      <w:proofErr w:type="spellEnd"/>
+      <w:proofErr w:type="gramEnd"/>
+      <w:r>
+        <w:t>)</w:t>
+      </w:r>
+      <w:r>
+        <w:t xml:space="preserve"> </w:t>
+      </w:r>
+      <w:proofErr w:type="spellStart"/>
+      <w:r>
+        <w:t>git</w:t>
+      </w:r>
+      <w:proofErr w:type="spellEnd"/>
+      <w:r>
+        <w:t xml:space="preserve"> </w:t>
+      </w:r>
+      <w:proofErr w:type="spellStart"/>
+      <w:r>
+        <w:t>branch</w:t>
+      </w:r>
+      <w:proofErr w:type="spellEnd"/>
+      <w:r>
+        <w:t xml:space="preserve"> –D &lt;nome da </w:t>
+      </w:r>
+      <w:proofErr w:type="spellStart"/>
+      <w:r>
+        <w:t>branch</w:t>
+      </w:r>
+      <w:proofErr w:type="spellEnd"/>
+      <w:r>
+        <w:t xml:space="preserve">&gt;  </w:t>
+      </w:r>
+      <w:r>
+        <w:tab/>
+      </w:r>
+      <w:r>
+        <w:rPr>
+          <w:color w:val="FF0000"/>
+        </w:rPr>
+        <w:t xml:space="preserve">“Apaga a </w:t>
+      </w:r>
+      <w:proofErr w:type="spellStart"/>
+      <w:r>
+        <w:rPr>
+          <w:color w:val="FF0000"/>
+        </w:rPr>
+        <w:t>Branch</w:t>
+      </w:r>
+      <w:proofErr w:type="spellEnd"/>
+      <w:r>
+        <w:rPr>
+          <w:color w:val="FF0000"/>
+        </w:rPr>
+        <w:t>”</w:t>
+      </w:r>
+    </w:p>
+    <w:p/>
+    <w:p>
+      <w:r>
+        <w:t xml:space="preserve">Alteração </w:t>
+      </w:r>
+      <w:proofErr w:type="spellStart"/>
+      <w:r>
+        <w:t>branch</w:t>
+      </w:r>
+      <w:proofErr w:type="spellEnd"/>
+      <w:r>
+        <w:t xml:space="preserve"> </w:t>
+      </w:r>
+      <w:proofErr w:type="spellStart"/>
+      <w:r>
+        <w:t>daniel</w:t>
+      </w:r>
+      <w:proofErr w:type="spellEnd"/>
+    </w:p>
+    <w:p/>
     <w:sectPr>
       <w:pgSz w:w="11906" w:h="16838"/>
       <w:pgMar w:top="1417" w:right="1701" w:bottom="1417" w:left="1701" w:header="708" w:footer="708" w:gutter="0"/>

</xml_diff>